<commit_message>
api en carpeta IoT
</commit_message>
<xml_diff>
--- a/Bloque-5/10 - Internet de las Cosas/Internet de las Cosas.docx
+++ b/Bloque-5/10 - Internet de las Cosas/Internet de las Cosas.docx
@@ -994,23 +994,7 @@
         <w:jc w:val="both"/>
       </w:pPr>
       <w:r>
-        <w:t xml:space="preserve">Para desarrollar la aplicación de monitorización hemos utilizado la API de Google </w:t>
-      </w:r>
-      <w:proofErr w:type="spellStart"/>
-      <w:r>
-        <w:t>Maps</w:t>
-      </w:r>
-      <w:proofErr w:type="spellEnd"/>
-      <w:r>
-        <w:t xml:space="preserve"> para JavaScript, en su versión de pago, puesto que el bono gratuito lo utilizamos el año anterior para la asignatura de SEW. La web se ha construido en base a uno de los ejemplos avanzados que Google Cloud </w:t>
-      </w:r>
-      <w:proofErr w:type="spellStart"/>
-      <w:r>
-        <w:t>Platform</w:t>
-      </w:r>
-      <w:proofErr w:type="spellEnd"/>
-      <w:r>
-        <w:t xml:space="preserve"> ofrece en su documentación: </w:t>
+        <w:t xml:space="preserve">Para desarrollar la aplicación de monitorización hemos utilizado la API de Google Maps para JavaScript, en su versión de pago, puesto que el bono gratuito lo utilizamos el año anterior para la asignatura de SEW. La web se ha construido en base a uno de los ejemplos avanzados que Google Cloud Platform ofrece en su documentación: </w:t>
       </w:r>
       <w:hyperlink r:id="rId6" w:history="1">
         <w:r>
@@ -1042,6 +1026,9 @@
         <w:jc w:val="both"/>
       </w:pPr>
       <w:r>
+        <w:rPr>
+          <w:noProof/>
+        </w:rPr>
         <w:drawing>
           <wp:anchor distT="0" distB="0" distL="114300" distR="114300" simplePos="0" relativeHeight="251663360" behindDoc="0" locked="0" layoutInCell="1" allowOverlap="1" wp14:anchorId="71CEF246" wp14:editId="0C7FDFC4">
             <wp:simplePos x="0" y="0"/>
@@ -1112,15 +1099,7 @@
         <w:jc w:val="both"/>
       </w:pPr>
       <w:r>
-        <w:t xml:space="preserve">En el ejemplo podemos ver que se configuran dos </w:t>
-      </w:r>
-      <w:proofErr w:type="spellStart"/>
-      <w:r>
-        <w:t>localiaciones</w:t>
-      </w:r>
-      <w:proofErr w:type="spellEnd"/>
-      <w:r>
-        <w:t>, ambos pedirán datos a la misma IP. También se establecen alertas, para que la web nos avise de alguna forma si las mediciones sobrepasan valores límite.</w:t>
+        <w:t>En el ejemplo podemos ver que se configuran dos localiaciones, ambos pedirán datos a la misma IP. También se establecen alertas, para que la web nos avise de alguna forma si las mediciones sobrepasan valores límite.</w:t>
       </w:r>
     </w:p>
     <w:p>
@@ -1128,6 +1107,9 @@
         <w:jc w:val="both"/>
       </w:pPr>
       <w:r>
+        <w:rPr>
+          <w:noProof/>
+        </w:rPr>
         <w:drawing>
           <wp:inline distT="0" distB="0" distL="0" distR="0" wp14:anchorId="46C8F6E3" wp14:editId="1D663E91">
             <wp:extent cx="5400040" cy="2630170"/>
@@ -1169,7 +1151,18 @@
       <w:pPr>
         <w:jc w:val="both"/>
       </w:pPr>
+    </w:p>
+    <w:p>
+      <w:pPr>
+        <w:jc w:val="both"/>
+      </w:pPr>
+    </w:p>
+    <w:p>
+      <w:pPr>
+        <w:jc w:val="both"/>
+      </w:pPr>
       <w:r>
+        <w:lastRenderedPageBreak/>
         <w:t>Al pulsar sobre los marcadores rojos, se desplegará un ventana de información que mostrará los datos recogidos por el Arduino, así como un botón para interactuar con el led:</w:t>
       </w:r>
     </w:p>
@@ -1177,6 +1170,78 @@
       <w:pPr>
         <w:jc w:val="both"/>
       </w:pPr>
+      <w:r>
+        <w:drawing>
+          <wp:inline distT="0" distB="0" distL="0" distR="0" wp14:anchorId="66E92E2E" wp14:editId="1A9D9479">
+            <wp:extent cx="4016088" cy="2865368"/>
+            <wp:effectExtent l="0" t="0" r="3810" b="0"/>
+            <wp:docPr id="3" name="Imagen 3" descr="Mapa&#10;&#10;Descripción generada automáticamente"/>
+            <wp:cNvGraphicFramePr>
+              <a:graphicFrameLocks xmlns:a="http://schemas.openxmlformats.org/drawingml/2006/main" noChangeAspect="1"/>
+            </wp:cNvGraphicFramePr>
+            <a:graphic xmlns:a="http://schemas.openxmlformats.org/drawingml/2006/main">
+              <a:graphicData uri="http://schemas.openxmlformats.org/drawingml/2006/picture">
+                <pic:pic xmlns:pic="http://schemas.openxmlformats.org/drawingml/2006/picture">
+                  <pic:nvPicPr>
+                    <pic:cNvPr id="3" name="Imagen 3" descr="Mapa&#10;&#10;Descripción generada automáticamente"/>
+                    <pic:cNvPicPr/>
+                  </pic:nvPicPr>
+                  <pic:blipFill>
+                    <a:blip r:embed="rId9"/>
+                    <a:stretch>
+                      <a:fillRect/>
+                    </a:stretch>
+                  </pic:blipFill>
+                  <pic:spPr>
+                    <a:xfrm>
+                      <a:off x="0" y="0"/>
+                      <a:ext cx="4016088" cy="2865368"/>
+                    </a:xfrm>
+                    <a:prstGeom prst="rect">
+                      <a:avLst/>
+                    </a:prstGeom>
+                  </pic:spPr>
+                </pic:pic>
+              </a:graphicData>
+            </a:graphic>
+          </wp:inline>
+        </w:drawing>
+      </w:r>
+    </w:p>
+    <w:p>
+      <w:pPr>
+        <w:jc w:val="both"/>
+      </w:pPr>
+      <w:r>
+        <w:t>Las medidas tendrán 3 colores en función de las alertas: rojo si sobrepasa el valor límite y el led de aviso está apagado, naranja si el valor sobrepasa el límite, pero el led de notificación ya ha sido encendido, y verde, que indica que el valor está por debajo del límite.</w:t>
+      </w:r>
+    </w:p>
+    <w:p>
+      <w:pPr>
+        <w:jc w:val="both"/>
+      </w:pPr>
+      <w:r>
+        <w:t>Cabe destacar que el mapa y la barra de búsqueda es completamente funcional, por lo que responderá a las búsquedas del usuario.</w:t>
+      </w:r>
+    </w:p>
+    <w:p>
+      <w:pPr>
+        <w:jc w:val="both"/>
+      </w:pPr>
+      <w:r>
+        <w:t xml:space="preserve">Para terminar, puesto que no disponíamos del SHIELD ETHERNET en casa durante los primeros días, desarrollamos una API con Python y Flask que simulaba la respuesta del Arduino: </w:t>
+      </w:r>
+      <w:r>
+        <w:t>https://phoenixnap.com/kb/install-flask</w:t>
+      </w:r>
+    </w:p>
+    <w:p>
+      <w:pPr>
+        <w:jc w:val="both"/>
+      </w:pPr>
+      <w:r>
+        <w:t>Se incluye dentro de la carpeta IoT10.1 una carpeta extra con instrucciones y el código de la API por si quiere revisarse.</w:t>
+      </w:r>
     </w:p>
     <w:sectPr>
       <w:pgSz w:w="11906" w:h="16838"/>

</xml_diff>

<commit_message>
AmartObjetc 11.1 lee tarjetas
</commit_message>
<xml_diff>
--- a/Bloque-5/10 - Internet de las Cosas/Internet de las Cosas.docx
+++ b/Bloque-5/10 - Internet de las Cosas/Internet de las Cosas.docx
@@ -994,7 +994,23 @@
         <w:jc w:val="both"/>
       </w:pPr>
       <w:r>
-        <w:t xml:space="preserve">Para desarrollar la aplicación de monitorización hemos utilizado la API de Google Maps para JavaScript, en su versión de pago, puesto que el bono gratuito lo utilizamos el año anterior para la asignatura de SEW. La web se ha construido en base a uno de los ejemplos avanzados que Google Cloud Platform ofrece en su documentación: </w:t>
+        <w:t xml:space="preserve">Para desarrollar la aplicación de monitorización hemos utilizado la API de Google </w:t>
+      </w:r>
+      <w:proofErr w:type="spellStart"/>
+      <w:r>
+        <w:t>Maps</w:t>
+      </w:r>
+      <w:proofErr w:type="spellEnd"/>
+      <w:r>
+        <w:t xml:space="preserve"> para JavaScript, en su versión de pago, puesto que el bono gratuito lo utilizamos el año anterior para la asignatura de SEW. La web se ha construido en base a uno de los ejemplos avanzados que Google Cloud </w:t>
+      </w:r>
+      <w:proofErr w:type="spellStart"/>
+      <w:r>
+        <w:t>Platform</w:t>
+      </w:r>
+      <w:proofErr w:type="spellEnd"/>
+      <w:r>
+        <w:t xml:space="preserve"> ofrece en su documentación: </w:t>
       </w:r>
       <w:hyperlink r:id="rId6" w:history="1">
         <w:r>
@@ -1019,6 +1035,67 @@
       </w:pPr>
       <w:r>
         <w:t>El servidor web que corre en el Arduino responde a peticiones GET siempre con JSON, devolviendo la humedad, temperatura y el estado del led en ese momento. En función de los parámetros en la petición GET, enciende/apaga el led, o solo devuelve los estados.</w:t>
+      </w:r>
+      <w:r>
+        <w:t xml:space="preserve"> El sensor DHT está conectado al pin 5 y el led al 7. </w:t>
+      </w:r>
+    </w:p>
+    <w:p>
+      <w:pPr>
+        <w:jc w:val="both"/>
+      </w:pPr>
+      <w:r>
+        <w:rPr>
+          <w:noProof/>
+        </w:rPr>
+        <w:drawing>
+          <wp:inline distT="0" distB="0" distL="0" distR="0" wp14:anchorId="559A3575" wp14:editId="011EF14A">
+            <wp:extent cx="2912534" cy="2156924"/>
+            <wp:effectExtent l="0" t="0" r="2540" b="0"/>
+            <wp:docPr id="5" name="Imagen 5"/>
+            <wp:cNvGraphicFramePr>
+              <a:graphicFrameLocks xmlns:a="http://schemas.openxmlformats.org/drawingml/2006/main" noChangeAspect="1"/>
+            </wp:cNvGraphicFramePr>
+            <a:graphic xmlns:a="http://schemas.openxmlformats.org/drawingml/2006/main">
+              <a:graphicData uri="http://schemas.openxmlformats.org/drawingml/2006/picture">
+                <pic:pic xmlns:pic="http://schemas.openxmlformats.org/drawingml/2006/picture">
+                  <pic:nvPicPr>
+                    <pic:cNvPr id="0" name="Picture 6"/>
+                    <pic:cNvPicPr>
+                      <a:picLocks noChangeAspect="1" noChangeArrowheads="1"/>
+                    </pic:cNvPicPr>
+                  </pic:nvPicPr>
+                  <pic:blipFill>
+                    <a:blip r:embed="rId7" cstate="print">
+                      <a:extLst>
+                        <a:ext uri="{28A0092B-C50C-407E-A947-70E740481C1C}">
+                          <a14:useLocalDpi xmlns:a14="http://schemas.microsoft.com/office/drawing/2010/main" val="0"/>
+                        </a:ext>
+                      </a:extLst>
+                    </a:blip>
+                    <a:srcRect/>
+                    <a:stretch>
+                      <a:fillRect/>
+                    </a:stretch>
+                  </pic:blipFill>
+                  <pic:spPr bwMode="auto">
+                    <a:xfrm>
+                      <a:off x="0" y="0"/>
+                      <a:ext cx="2940208" cy="2177418"/>
+                    </a:xfrm>
+                    <a:prstGeom prst="rect">
+                      <a:avLst/>
+                    </a:prstGeom>
+                    <a:noFill/>
+                    <a:ln>
+                      <a:noFill/>
+                    </a:ln>
+                  </pic:spPr>
+                </pic:pic>
+              </a:graphicData>
+            </a:graphic>
+          </wp:inline>
+        </w:drawing>
       </w:r>
     </w:p>
     <w:p>
@@ -1053,7 +1130,7 @@
                     <pic:cNvPicPr/>
                   </pic:nvPicPr>
                   <pic:blipFill>
-                    <a:blip r:embed="rId7">
+                    <a:blip r:embed="rId8">
                       <a:extLst>
                         <a:ext uri="{28A0092B-C50C-407E-A947-70E740481C1C}">
                           <a14:useLocalDpi xmlns:a14="http://schemas.microsoft.com/office/drawing/2010/main" val="0"/>
@@ -1099,7 +1176,13 @@
         <w:jc w:val="both"/>
       </w:pPr>
       <w:r>
-        <w:t>En el ejemplo podemos ver que se configuran dos localiaciones, ambos pedirán datos a la misma IP. También se establecen alertas, para que la web nos avise de alguna forma si las mediciones sobrepasan valores límite.</w:t>
+        <w:t xml:space="preserve">En el ejemplo podemos ver que se configuran dos </w:t>
+      </w:r>
+      <w:r>
+        <w:t>localizaciones</w:t>
+      </w:r>
+      <w:r>
+        <w:t>, ambos pedirán datos a la misma IP. También se establecen alertas, para que la web nos avise de alguna forma si las mediciones sobrepasan valores límite.</w:t>
       </w:r>
     </w:p>
     <w:p>
@@ -1110,10 +1193,11 @@
         <w:rPr>
           <w:noProof/>
         </w:rPr>
+        <w:lastRenderedPageBreak/>
         <w:drawing>
-          <wp:inline distT="0" distB="0" distL="0" distR="0" wp14:anchorId="46C8F6E3" wp14:editId="1D663E91">
-            <wp:extent cx="5400040" cy="2630170"/>
-            <wp:effectExtent l="0" t="0" r="0" b="0"/>
+          <wp:inline distT="0" distB="0" distL="0" distR="0" wp14:anchorId="46C8F6E3" wp14:editId="69A438BD">
+            <wp:extent cx="4961467" cy="2416556"/>
+            <wp:effectExtent l="0" t="0" r="0" b="3175"/>
             <wp:docPr id="2" name="Imagen 2" descr="Mapa&#10;&#10;Descripción generada automáticamente"/>
             <wp:cNvGraphicFramePr>
               <a:graphicFrameLocks xmlns:a="http://schemas.openxmlformats.org/drawingml/2006/main" noChangeAspect="1"/>
@@ -1126,7 +1210,7 @@
                     <pic:cNvPicPr/>
                   </pic:nvPicPr>
                   <pic:blipFill>
-                    <a:blip r:embed="rId8"/>
+                    <a:blip r:embed="rId9"/>
                     <a:stretch>
                       <a:fillRect/>
                     </a:stretch>
@@ -1134,7 +1218,7 @@
                   <pic:spPr>
                     <a:xfrm>
                       <a:off x="0" y="0"/>
-                      <a:ext cx="5400040" cy="2630170"/>
+                      <a:ext cx="4966609" cy="2419060"/>
                     </a:xfrm>
                     <a:prstGeom prst="rect">
                       <a:avLst/>
@@ -1151,30 +1235,22 @@
       <w:pPr>
         <w:jc w:val="both"/>
       </w:pPr>
+      <w:r>
+        <w:t>Al pulsar sobre los marcadores rojos, se desplegará un ventana de información que mostrará los datos recogidos por el Arduino, así como un botón para interactuar con el led:</w:t>
+      </w:r>
     </w:p>
     <w:p>
       <w:pPr>
         <w:jc w:val="both"/>
       </w:pPr>
-    </w:p>
-    <w:p>
-      <w:pPr>
-        <w:jc w:val="both"/>
-      </w:pPr>
-      <w:r>
-        <w:lastRenderedPageBreak/>
-        <w:t>Al pulsar sobre los marcadores rojos, se desplegará un ventana de información que mostrará los datos recogidos por el Arduino, así como un botón para interactuar con el led:</w:t>
-      </w:r>
-    </w:p>
-    <w:p>
-      <w:pPr>
-        <w:jc w:val="both"/>
-      </w:pPr>
-      <w:r>
+      <w:r>
+        <w:rPr>
+          <w:noProof/>
+        </w:rPr>
         <w:drawing>
-          <wp:inline distT="0" distB="0" distL="0" distR="0" wp14:anchorId="66E92E2E" wp14:editId="1A9D9479">
-            <wp:extent cx="4016088" cy="2865368"/>
-            <wp:effectExtent l="0" t="0" r="3810" b="0"/>
+          <wp:inline distT="0" distB="0" distL="0" distR="0" wp14:anchorId="66E92E2E" wp14:editId="4F9077BF">
+            <wp:extent cx="3583786" cy="2556933"/>
+            <wp:effectExtent l="0" t="0" r="0" b="0"/>
             <wp:docPr id="3" name="Imagen 3" descr="Mapa&#10;&#10;Descripción generada automáticamente"/>
             <wp:cNvGraphicFramePr>
               <a:graphicFrameLocks xmlns:a="http://schemas.openxmlformats.org/drawingml/2006/main" noChangeAspect="1"/>
@@ -1187,7 +1263,7 @@
                     <pic:cNvPicPr/>
                   </pic:nvPicPr>
                   <pic:blipFill>
-                    <a:blip r:embed="rId9"/>
+                    <a:blip r:embed="rId10"/>
                     <a:stretch>
                       <a:fillRect/>
                     </a:stretch>
@@ -1195,7 +1271,7 @@
                   <pic:spPr>
                     <a:xfrm>
                       <a:off x="0" y="0"/>
-                      <a:ext cx="4016088" cy="2865368"/>
+                      <a:ext cx="3586957" cy="2559195"/>
                     </a:xfrm>
                     <a:prstGeom prst="rect">
                       <a:avLst/>
@@ -1229,7 +1305,15 @@
         <w:jc w:val="both"/>
       </w:pPr>
       <w:r>
-        <w:t xml:space="preserve">Para terminar, puesto que no disponíamos del SHIELD ETHERNET en casa durante los primeros días, desarrollamos una API con Python y Flask que simulaba la respuesta del Arduino: </w:t>
+        <w:t xml:space="preserve">Para terminar, puesto que no disponíamos del SHIELD ETHERNET en casa durante los primeros días, desarrollamos una API con Python y </w:t>
+      </w:r>
+      <w:proofErr w:type="spellStart"/>
+      <w:r>
+        <w:t>Flask</w:t>
+      </w:r>
+      <w:proofErr w:type="spellEnd"/>
+      <w:r>
+        <w:t xml:space="preserve"> que simulaba la respuesta del Arduino: </w:t>
       </w:r>
       <w:r>
         <w:t>https://phoenixnap.com/kb/install-flask</w:t>

</xml_diff>